<commit_message>
feat(chore): Base de diseño realizada. Separación de componentes y estructura angular esqueleto diseñada.
</commit_message>
<xml_diff>
--- a/weather_documentacion.docx
+++ b/weather_documentacion.docx
@@ -4,8 +4,13 @@
   <w:body>
     <w:p>
       <w:r>
-        <w:t>Registro de trabajo para ionic</w:t>
-      </w:r>
+        <w:t xml:space="preserve">Registro de trabajo para </w:t>
+      </w:r>
+      <w:proofErr w:type="spellStart"/>
+      <w:r>
+        <w:t>ionic</w:t>
+      </w:r>
+      <w:proofErr w:type="spellEnd"/>
     </w:p>
     <w:p/>
     <w:p>
@@ -72,7 +77,23 @@
     </w:p>
     <w:p>
       <w:r>
-        <w:t>Como pides Atomic Design, esto es crucial.</w:t>
+        <w:t xml:space="preserve">Como pides </w:t>
+      </w:r>
+      <w:proofErr w:type="spellStart"/>
+      <w:r>
+        <w:t>Atomic</w:t>
+      </w:r>
+      <w:proofErr w:type="spellEnd"/>
+      <w:r>
+        <w:t xml:space="preserve"> </w:t>
+      </w:r>
+      <w:proofErr w:type="spellStart"/>
+      <w:r>
+        <w:t>Design</w:t>
+      </w:r>
+      <w:proofErr w:type="spellEnd"/>
+      <w:r>
+        <w:t>, esto es crucial.</w:t>
       </w:r>
     </w:p>
     <w:p>
@@ -90,7 +111,15 @@
         <w:t>Herramienta:</w:t>
       </w:r>
       <w:r>
-        <w:t xml:space="preserve"> Usa Figma (es gratis y estándar).</w:t>
+        <w:t xml:space="preserve"> Usa </w:t>
+      </w:r>
+      <w:proofErr w:type="spellStart"/>
+      <w:r>
+        <w:t>Figma</w:t>
+      </w:r>
+      <w:proofErr w:type="spellEnd"/>
+      <w:r>
+        <w:t xml:space="preserve"> (es gratis y estándar).</w:t>
       </w:r>
     </w:p>
     <w:p>
@@ -169,12 +198,21 @@
           <w:numId w:val="1"/>
         </w:numPr>
       </w:pPr>
-      <w:r>
-        <w:rPr>
-          <w:b/>
-          <w:bCs/>
-        </w:rPr>
-        <w:t>Template:</w:t>
+      <w:proofErr w:type="spellStart"/>
+      <w:r>
+        <w:rPr>
+          <w:b/>
+          <w:bCs/>
+        </w:rPr>
+        <w:t>Template</w:t>
+      </w:r>
+      <w:proofErr w:type="spellEnd"/>
+      <w:r>
+        <w:rPr>
+          <w:b/>
+          <w:bCs/>
+        </w:rPr>
+        <w:t>:</w:t>
       </w:r>
       <w:r>
         <w:t xml:space="preserve"> La pantalla completa donde se ubican estos organismos.</w:t>
@@ -210,7 +248,23 @@
           <w:b/>
           <w:bCs/>
         </w:rPr>
-        <w:t>3. Fase de Estrategia de Datos (OpenWeather API)</w:t>
+        <w:t>3. Fase de Estrategia de Datos (</w:t>
+      </w:r>
+      <w:proofErr w:type="spellStart"/>
+      <w:r>
+        <w:rPr>
+          <w:b/>
+          <w:bCs/>
+        </w:rPr>
+        <w:t>OpenWeather</w:t>
+      </w:r>
+      <w:proofErr w:type="spellEnd"/>
+      <w:r>
+        <w:rPr>
+          <w:b/>
+          <w:bCs/>
+        </w:rPr>
+        <w:t xml:space="preserve"> API)</w:t>
       </w:r>
     </w:p>
     <w:p>
@@ -274,7 +328,15 @@
         <w:t>El problema:</w:t>
       </w:r>
       <w:r>
-        <w:t xml:space="preserve"> La API gratuita estándar (/forecast) da datos cada 3 horas. Para obtener datos </w:t>
+        <w:t xml:space="preserve"> La API gratuita estándar (/</w:t>
+      </w:r>
+      <w:proofErr w:type="spellStart"/>
+      <w:r>
+        <w:t>forecast</w:t>
+      </w:r>
+      <w:proofErr w:type="spellEnd"/>
+      <w:r>
+        <w:t xml:space="preserve">) da datos cada 3 horas. Para obtener datos </w:t>
       </w:r>
       <w:r>
         <w:rPr>
@@ -301,10 +363,34 @@
           <w:b/>
           <w:bCs/>
         </w:rPr>
-        <w:t>"One Call API 3.0"</w:t>
-      </w:r>
-      <w:r>
-        <w:t xml:space="preserve"> de OpenWeather.</w:t>
+        <w:t>"</w:t>
+      </w:r>
+      <w:proofErr w:type="spellStart"/>
+      <w:r>
+        <w:rPr>
+          <w:b/>
+          <w:bCs/>
+        </w:rPr>
+        <w:t>One</w:t>
+      </w:r>
+      <w:proofErr w:type="spellEnd"/>
+      <w:r>
+        <w:rPr>
+          <w:b/>
+          <w:bCs/>
+        </w:rPr>
+        <w:t xml:space="preserve"> Call API 3.0"</w:t>
+      </w:r>
+      <w:r>
+        <w:t xml:space="preserve"> de </w:t>
+      </w:r>
+      <w:proofErr w:type="spellStart"/>
+      <w:r>
+        <w:t>OpenWeather</w:t>
+      </w:r>
+      <w:proofErr w:type="spellEnd"/>
+      <w:r>
+        <w:t>.</w:t>
       </w:r>
     </w:p>
     <w:p>
@@ -323,7 +409,31 @@
         <w:t>Nota:</w:t>
       </w:r>
       <w:r>
-        <w:t xml:space="preserve"> La One Call requiere tarjeta de crédito aunque sea gratis (1000 llamadas/día). Si no quieres poner tarjeta, usaremos la API 2.5 estándar, pero tendrás que sacrificar la precisión horaria (será tri-horaria) o el UV exacto en algunos casos.</w:t>
+        <w:t xml:space="preserve"> La </w:t>
+      </w:r>
+      <w:proofErr w:type="spellStart"/>
+      <w:r>
+        <w:t>One</w:t>
+      </w:r>
+      <w:proofErr w:type="spellEnd"/>
+      <w:r>
+        <w:t xml:space="preserve"> Call requiere tarjeta de </w:t>
+      </w:r>
+      <w:proofErr w:type="gramStart"/>
+      <w:r>
+        <w:t>crédito</w:t>
+      </w:r>
+      <w:proofErr w:type="gramEnd"/>
+      <w:r>
+        <w:t xml:space="preserve"> aunque sea gratis (1000 llamadas/día). Si no quieres poner tarjeta, usaremos la API 2.5 estándar, pero tendrás que sacrificar la precisión horaria (será </w:t>
+      </w:r>
+      <w:proofErr w:type="spellStart"/>
+      <w:r>
+        <w:t>tri-horaria</w:t>
+      </w:r>
+      <w:proofErr w:type="spellEnd"/>
+      <w:r>
+        <w:t>) o el UV exacto en algunos casos.</w:t>
       </w:r>
     </w:p>
     <w:p>
@@ -362,33 +472,114 @@
       </w:r>
     </w:p>
     <w:p>
-      <w:r>
-        <w:t>ionic start weatherApp blank --type=angular</w:t>
-      </w:r>
-    </w:p>
-    <w:p>
-      <w:r>
-        <w:t>Asegúrate de que standalone sea true en tu angular.json o al crearlo.</w:t>
-      </w:r>
-    </w:p>
-    <w:p>
-      <w:pPr>
-        <w:rPr>
-          <w:b/>
-          <w:bCs/>
-        </w:rPr>
-      </w:pPr>
-      <w:r>
-        <w:rPr>
-          <w:b/>
-          <w:bCs/>
-        </w:rPr>
-        <w:t>B. Integración Nativa (Capacitor Geolocation)</w:t>
-      </w:r>
-    </w:p>
-    <w:p>
-      <w:r>
-        <w:t>No uses la API de geolocalización del navegador (navigator.geolocation), usa la nativa de Capacitor para Android:</w:t>
+      <w:proofErr w:type="spellStart"/>
+      <w:r>
+        <w:t>ionic</w:t>
+      </w:r>
+      <w:proofErr w:type="spellEnd"/>
+      <w:r>
+        <w:t xml:space="preserve"> </w:t>
+      </w:r>
+      <w:proofErr w:type="spellStart"/>
+      <w:r>
+        <w:t>start</w:t>
+      </w:r>
+      <w:proofErr w:type="spellEnd"/>
+      <w:r>
+        <w:t xml:space="preserve"> </w:t>
+      </w:r>
+      <w:proofErr w:type="spellStart"/>
+      <w:r>
+        <w:t>weatherApp</w:t>
+      </w:r>
+      <w:proofErr w:type="spellEnd"/>
+      <w:r>
+        <w:t xml:space="preserve"> </w:t>
+      </w:r>
+      <w:proofErr w:type="spellStart"/>
+      <w:r>
+        <w:t>blank</w:t>
+      </w:r>
+      <w:proofErr w:type="spellEnd"/>
+      <w:r>
+        <w:t xml:space="preserve"> --</w:t>
+      </w:r>
+      <w:proofErr w:type="spellStart"/>
+      <w:r>
+        <w:t>type</w:t>
+      </w:r>
+      <w:proofErr w:type="spellEnd"/>
+      <w:r>
+        <w:t>=angular</w:t>
+      </w:r>
+    </w:p>
+    <w:p>
+      <w:r>
+        <w:t xml:space="preserve">Asegúrate de que </w:t>
+      </w:r>
+      <w:proofErr w:type="spellStart"/>
+      <w:r>
+        <w:t>standalone</w:t>
+      </w:r>
+      <w:proofErr w:type="spellEnd"/>
+      <w:r>
+        <w:t xml:space="preserve"> sea true en tu </w:t>
+      </w:r>
+      <w:proofErr w:type="spellStart"/>
+      <w:proofErr w:type="gramStart"/>
+      <w:r>
+        <w:t>angular.json</w:t>
+      </w:r>
+      <w:proofErr w:type="spellEnd"/>
+      <w:proofErr w:type="gramEnd"/>
+      <w:r>
+        <w:t xml:space="preserve"> o al crearlo.</w:t>
+      </w:r>
+    </w:p>
+    <w:p>
+      <w:pPr>
+        <w:rPr>
+          <w:b/>
+          <w:bCs/>
+        </w:rPr>
+      </w:pPr>
+      <w:r>
+        <w:rPr>
+          <w:b/>
+          <w:bCs/>
+        </w:rPr>
+        <w:t xml:space="preserve">B. Integración Nativa (Capacitor </w:t>
+      </w:r>
+      <w:proofErr w:type="spellStart"/>
+      <w:r>
+        <w:rPr>
+          <w:b/>
+          <w:bCs/>
+        </w:rPr>
+        <w:t>Geolocation</w:t>
+      </w:r>
+      <w:proofErr w:type="spellEnd"/>
+      <w:r>
+        <w:rPr>
+          <w:b/>
+          <w:bCs/>
+        </w:rPr>
+        <w:t>)</w:t>
+      </w:r>
+    </w:p>
+    <w:p>
+      <w:r>
+        <w:t>No uses la API de geolocalización del navegador (</w:t>
+      </w:r>
+      <w:proofErr w:type="spellStart"/>
+      <w:proofErr w:type="gramStart"/>
+      <w:r>
+        <w:t>navigator.geolocation</w:t>
+      </w:r>
+      <w:proofErr w:type="spellEnd"/>
+      <w:proofErr w:type="gramEnd"/>
+      <w:r>
+        <w:t>), usa la nativa de Capacitor para Android:</w:t>
       </w:r>
     </w:p>
     <w:p>
@@ -397,14 +588,45 @@
       </w:r>
     </w:p>
     <w:p>
-      <w:r>
-        <w:t>npm install @capacitor/geolocation</w:t>
-      </w:r>
-    </w:p>
-    <w:p>
-      <w:r>
-        <w:t>npx cap sync</w:t>
-      </w:r>
+      <w:proofErr w:type="spellStart"/>
+      <w:r>
+        <w:t>npm</w:t>
+      </w:r>
+      <w:proofErr w:type="spellEnd"/>
+      <w:r>
+        <w:t xml:space="preserve"> </w:t>
+      </w:r>
+      <w:proofErr w:type="spellStart"/>
+      <w:r>
+        <w:t>install</w:t>
+      </w:r>
+      <w:proofErr w:type="spellEnd"/>
+      <w:r>
+        <w:t xml:space="preserve"> @capacitor/geolocation</w:t>
+      </w:r>
+    </w:p>
+    <w:p>
+      <w:proofErr w:type="spellStart"/>
+      <w:r>
+        <w:t>npx</w:t>
+      </w:r>
+      <w:proofErr w:type="spellEnd"/>
+      <w:r>
+        <w:t xml:space="preserve"> </w:t>
+      </w:r>
+      <w:proofErr w:type="spellStart"/>
+      <w:r>
+        <w:t>cap</w:t>
+      </w:r>
+      <w:proofErr w:type="spellEnd"/>
+      <w:r>
+        <w:t xml:space="preserve"> </w:t>
+      </w:r>
+      <w:proofErr w:type="spellStart"/>
+      <w:r>
+        <w:t>sync</w:t>
+      </w:r>
+      <w:proofErr w:type="spellEnd"/>
     </w:p>
     <w:p>
       <w:r>
@@ -423,7 +645,39 @@
           <w:b/>
           <w:bCs/>
         </w:rPr>
-        <w:t>C. Lógica Reactiva (RxJS &amp; Signals)</w:t>
+        <w:t>C. Lógica Reactiva (</w:t>
+      </w:r>
+      <w:proofErr w:type="spellStart"/>
+      <w:r>
+        <w:rPr>
+          <w:b/>
+          <w:bCs/>
+        </w:rPr>
+        <w:t>RxJS</w:t>
+      </w:r>
+      <w:proofErr w:type="spellEnd"/>
+      <w:r>
+        <w:rPr>
+          <w:b/>
+          <w:bCs/>
+        </w:rPr>
+        <w:t xml:space="preserve"> &amp; </w:t>
+      </w:r>
+      <w:proofErr w:type="spellStart"/>
+      <w:r>
+        <w:rPr>
+          <w:b/>
+          <w:bCs/>
+        </w:rPr>
+        <w:t>Signals</w:t>
+      </w:r>
+      <w:proofErr w:type="spellEnd"/>
+      <w:r>
+        <w:rPr>
+          <w:b/>
+          <w:bCs/>
+        </w:rPr>
+        <w:t>)</w:t>
       </w:r>
     </w:p>
     <w:p>
@@ -436,6 +690,7 @@
       <w:r>
         <w:t xml:space="preserve">Usaremos </w:t>
       </w:r>
+      <w:proofErr w:type="spellStart"/>
       <w:r>
         <w:rPr>
           <w:b/>
@@ -443,8 +698,41 @@
         </w:rPr>
         <w:t>Signals</w:t>
       </w:r>
-      <w:r>
-        <w:t xml:space="preserve"> para el estado de la vista (ej: isLoading, weatherData, errorMessage). Son más eficientes que las variables normales.</w:t>
+      <w:proofErr w:type="spellEnd"/>
+      <w:r>
+        <w:t xml:space="preserve"> para el estado de la vista (</w:t>
+      </w:r>
+      <w:proofErr w:type="spellStart"/>
+      <w:r>
+        <w:t>ej</w:t>
+      </w:r>
+      <w:proofErr w:type="spellEnd"/>
+      <w:r>
+        <w:t xml:space="preserve">: </w:t>
+      </w:r>
+      <w:proofErr w:type="spellStart"/>
+      <w:r>
+        <w:t>isLoading</w:t>
+      </w:r>
+      <w:proofErr w:type="spellEnd"/>
+      <w:r>
+        <w:t xml:space="preserve">, </w:t>
+      </w:r>
+      <w:proofErr w:type="spellStart"/>
+      <w:r>
+        <w:t>weatherData</w:t>
+      </w:r>
+      <w:proofErr w:type="spellEnd"/>
+      <w:r>
+        <w:t xml:space="preserve">, </w:t>
+      </w:r>
+      <w:proofErr w:type="spellStart"/>
+      <w:r>
+        <w:t>errorMessage</w:t>
+      </w:r>
+      <w:proofErr w:type="spellEnd"/>
+      <w:r>
+        <w:t>). Son más eficientes que las variables normales.</w:t>
       </w:r>
     </w:p>
     <w:p>
@@ -465,27 +753,60 @@
         <w:t>Observables</w:t>
       </w:r>
       <w:r>
-        <w:t xml:space="preserve"> (HttpClient) para la comunicación con la API.</w:t>
-      </w:r>
-    </w:p>
-    <w:p>
-      <w:pPr>
-        <w:rPr>
-          <w:b/>
-          <w:bCs/>
-        </w:rPr>
-      </w:pPr>
-      <w:r>
-        <w:rPr>
-          <w:b/>
-          <w:bCs/>
-        </w:rPr>
-        <w:t>D. Multi-idioma</w:t>
-      </w:r>
-    </w:p>
-    <w:p>
-      <w:r>
-        <w:t>Instalaremos ngx-translate. Es el estándar en Ionic/Angular para cambiar de idioma en caliente sin recargar la app.</w:t>
+        <w:t xml:space="preserve"> (</w:t>
+      </w:r>
+      <w:proofErr w:type="spellStart"/>
+      <w:r>
+        <w:t>HttpClient</w:t>
+      </w:r>
+      <w:proofErr w:type="spellEnd"/>
+      <w:r>
+        <w:t>) para la comunicación con la API.</w:t>
+      </w:r>
+    </w:p>
+    <w:p>
+      <w:pPr>
+        <w:rPr>
+          <w:b/>
+          <w:bCs/>
+        </w:rPr>
+      </w:pPr>
+      <w:r>
+        <w:rPr>
+          <w:b/>
+          <w:bCs/>
+        </w:rPr>
+        <w:t xml:space="preserve">D. </w:t>
+      </w:r>
+      <w:proofErr w:type="spellStart"/>
+      <w:r>
+        <w:rPr>
+          <w:b/>
+          <w:bCs/>
+        </w:rPr>
+        <w:t>Multi-idioma</w:t>
+      </w:r>
+      <w:proofErr w:type="spellEnd"/>
+    </w:p>
+    <w:p>
+      <w:r>
+        <w:t xml:space="preserve">Instalaremos </w:t>
+      </w:r>
+      <w:proofErr w:type="spellStart"/>
+      <w:r>
+        <w:t>ngx-translate</w:t>
+      </w:r>
+      <w:proofErr w:type="spellEnd"/>
+      <w:r>
+        <w:t xml:space="preserve">. Es el estándar en </w:t>
+      </w:r>
+      <w:proofErr w:type="spellStart"/>
+      <w:r>
+        <w:t>Ionic</w:t>
+      </w:r>
+      <w:proofErr w:type="spellEnd"/>
+      <w:r>
+        <w:t>/Angular para cambiar de idioma en caliente sin recargar la app.</w:t>
       </w:r>
     </w:p>
     <w:p>
@@ -522,12 +843,37 @@
           <w:numId w:val="4"/>
         </w:numPr>
       </w:pPr>
-      <w:r>
-        <w:rPr>
-          <w:b/>
-          <w:bCs/>
-        </w:rPr>
-        <w:t>Conventional Commits:</w:t>
+      <w:proofErr w:type="spellStart"/>
+      <w:r>
+        <w:rPr>
+          <w:b/>
+          <w:bCs/>
+        </w:rPr>
+        <w:t>Conventional</w:t>
+      </w:r>
+      <w:proofErr w:type="spellEnd"/>
+      <w:r>
+        <w:rPr>
+          <w:b/>
+          <w:bCs/>
+        </w:rPr>
+        <w:t xml:space="preserve"> </w:t>
+      </w:r>
+      <w:proofErr w:type="spellStart"/>
+      <w:r>
+        <w:rPr>
+          <w:b/>
+          <w:bCs/>
+        </w:rPr>
+        <w:t>Commits</w:t>
+      </w:r>
+      <w:proofErr w:type="spellEnd"/>
+      <w:r>
+        <w:rPr>
+          <w:b/>
+          <w:bCs/>
+        </w:rPr>
+        <w:t>:</w:t>
       </w:r>
       <w:r>
         <w:t xml:space="preserve"> Acostúmbrate a este formato en tus mensajes:</w:t>
@@ -540,9 +886,43 @@
           <w:numId w:val="4"/>
         </w:numPr>
       </w:pPr>
-      <w:r>
-        <w:t>feat: create weather service structure</w:t>
-      </w:r>
+      <w:proofErr w:type="spellStart"/>
+      <w:r>
+        <w:t>feat</w:t>
+      </w:r>
+      <w:proofErr w:type="spellEnd"/>
+      <w:r>
+        <w:t xml:space="preserve">: </w:t>
+      </w:r>
+      <w:proofErr w:type="spellStart"/>
+      <w:r>
+        <w:t>create</w:t>
+      </w:r>
+      <w:proofErr w:type="spellEnd"/>
+      <w:r>
+        <w:t xml:space="preserve"> </w:t>
+      </w:r>
+      <w:proofErr w:type="spellStart"/>
+      <w:r>
+        <w:t>weather</w:t>
+      </w:r>
+      <w:proofErr w:type="spellEnd"/>
+      <w:r>
+        <w:t xml:space="preserve"> </w:t>
+      </w:r>
+      <w:proofErr w:type="spellStart"/>
+      <w:r>
+        <w:t>service</w:t>
+      </w:r>
+      <w:proofErr w:type="spellEnd"/>
+      <w:r>
+        <w:t xml:space="preserve"> </w:t>
+      </w:r>
+      <w:proofErr w:type="spellStart"/>
+      <w:r>
+        <w:t>structure</w:t>
+      </w:r>
+      <w:proofErr w:type="spellEnd"/>
     </w:p>
     <w:p>
       <w:pPr>
@@ -551,9 +931,43 @@
           <w:numId w:val="4"/>
         </w:numPr>
       </w:pPr>
-      <w:r>
-        <w:t>ui: design weather card molecule</w:t>
-      </w:r>
+      <w:proofErr w:type="spellStart"/>
+      <w:r>
+        <w:t>ui</w:t>
+      </w:r>
+      <w:proofErr w:type="spellEnd"/>
+      <w:r>
+        <w:t xml:space="preserve">: </w:t>
+      </w:r>
+      <w:proofErr w:type="spellStart"/>
+      <w:r>
+        <w:t>design</w:t>
+      </w:r>
+      <w:proofErr w:type="spellEnd"/>
+      <w:r>
+        <w:t xml:space="preserve"> </w:t>
+      </w:r>
+      <w:proofErr w:type="spellStart"/>
+      <w:r>
+        <w:t>weather</w:t>
+      </w:r>
+      <w:proofErr w:type="spellEnd"/>
+      <w:r>
+        <w:t xml:space="preserve"> </w:t>
+      </w:r>
+      <w:proofErr w:type="spellStart"/>
+      <w:r>
+        <w:t>card</w:t>
+      </w:r>
+      <w:proofErr w:type="spellEnd"/>
+      <w:r>
+        <w:t xml:space="preserve"> </w:t>
+      </w:r>
+      <w:proofErr w:type="spellStart"/>
+      <w:r>
+        <w:t>molecule</w:t>
+      </w:r>
+      <w:proofErr w:type="spellEnd"/>
     </w:p>
     <w:p>
       <w:pPr>
@@ -562,9 +976,59 @@
           <w:numId w:val="4"/>
         </w:numPr>
       </w:pPr>
-      <w:r>
-        <w:t>fix: resolve gps permission issue on android</w:t>
-      </w:r>
+      <w:proofErr w:type="spellStart"/>
+      <w:r>
+        <w:t>fix</w:t>
+      </w:r>
+      <w:proofErr w:type="spellEnd"/>
+      <w:r>
+        <w:t xml:space="preserve">: </w:t>
+      </w:r>
+      <w:proofErr w:type="spellStart"/>
+      <w:r>
+        <w:t>resolve</w:t>
+      </w:r>
+      <w:proofErr w:type="spellEnd"/>
+      <w:r>
+        <w:t xml:space="preserve"> </w:t>
+      </w:r>
+      <w:proofErr w:type="spellStart"/>
+      <w:r>
+        <w:t>gps</w:t>
+      </w:r>
+      <w:proofErr w:type="spellEnd"/>
+      <w:r>
+        <w:t xml:space="preserve"> </w:t>
+      </w:r>
+      <w:proofErr w:type="spellStart"/>
+      <w:r>
+        <w:t>permission</w:t>
+      </w:r>
+      <w:proofErr w:type="spellEnd"/>
+      <w:r>
+        <w:t xml:space="preserve"> </w:t>
+      </w:r>
+      <w:proofErr w:type="spellStart"/>
+      <w:r>
+        <w:t>issue</w:t>
+      </w:r>
+      <w:proofErr w:type="spellEnd"/>
+      <w:r>
+        <w:t xml:space="preserve"> </w:t>
+      </w:r>
+      <w:proofErr w:type="spellStart"/>
+      <w:r>
+        <w:t>on</w:t>
+      </w:r>
+      <w:proofErr w:type="spellEnd"/>
+      <w:r>
+        <w:t xml:space="preserve"> </w:t>
+      </w:r>
+      <w:proofErr w:type="spellStart"/>
+      <w:r>
+        <w:t>android</w:t>
+      </w:r>
+      <w:proofErr w:type="spellEnd"/>
     </w:p>
     <w:p>
       <w:pPr>
@@ -573,8 +1037,45 @@
           <w:numId w:val="4"/>
         </w:numPr>
       </w:pPr>
-      <w:r>
-        <w:t>docs: update readme with figma link</w:t>
+      <w:proofErr w:type="spellStart"/>
+      <w:r>
+        <w:t>docs</w:t>
+      </w:r>
+      <w:proofErr w:type="spellEnd"/>
+      <w:r>
+        <w:t xml:space="preserve">: </w:t>
+      </w:r>
+      <w:proofErr w:type="spellStart"/>
+      <w:r>
+        <w:t>update</w:t>
+      </w:r>
+      <w:proofErr w:type="spellEnd"/>
+      <w:r>
+        <w:t xml:space="preserve"> </w:t>
+      </w:r>
+      <w:proofErr w:type="spellStart"/>
+      <w:r>
+        <w:t>readme</w:t>
+      </w:r>
+      <w:proofErr w:type="spellEnd"/>
+      <w:r>
+        <w:t xml:space="preserve"> </w:t>
+      </w:r>
+      <w:proofErr w:type="spellStart"/>
+      <w:r>
+        <w:t>with</w:t>
+      </w:r>
+      <w:proofErr w:type="spellEnd"/>
+      <w:r>
+        <w:t xml:space="preserve"> </w:t>
+      </w:r>
+      <w:proofErr w:type="spellStart"/>
+      <w:r>
+        <w:t>figma</w:t>
+      </w:r>
+      <w:proofErr w:type="spellEnd"/>
+      <w:r>
+        <w:t xml:space="preserve"> link</w:t>
       </w:r>
     </w:p>
     <w:p>
@@ -611,10 +1112,10 @@
     <w:p>
       <w:r>
         <w:drawing>
-          <wp:inline distT="0" distB="0" distL="0" distR="0" wp14:anchorId="2733A332" wp14:editId="55430D4E">
-            <wp:extent cx="5400040" cy="2562860"/>
-            <wp:effectExtent l="0" t="0" r="0" b="8890"/>
-            <wp:docPr id="1332353070" name="Imagen 1"/>
+          <wp:inline distT="0" distB="0" distL="0" distR="0" wp14:anchorId="6C3CE4C2" wp14:editId="4BD675F8">
+            <wp:extent cx="5400040" cy="2655570"/>
+            <wp:effectExtent l="0" t="0" r="0" b="0"/>
+            <wp:docPr id="1348964346" name="Imagen 1"/>
             <wp:cNvGraphicFramePr>
               <a:graphicFrameLocks xmlns:a="http://schemas.openxmlformats.org/drawingml/2006/main" noChangeAspect="1"/>
             </wp:cNvGraphicFramePr>
@@ -622,7 +1123,7 @@
               <a:graphicData uri="http://schemas.openxmlformats.org/drawingml/2006/picture">
                 <pic:pic xmlns:pic="http://schemas.openxmlformats.org/drawingml/2006/picture">
                   <pic:nvPicPr>
-                    <pic:cNvPr id="1332353070" name=""/>
+                    <pic:cNvPr id="1348964346" name=""/>
                     <pic:cNvPicPr/>
                   </pic:nvPicPr>
                   <pic:blipFill>
@@ -634,7 +1135,7 @@
                   <pic:spPr>
                     <a:xfrm>
                       <a:off x="0" y="0"/>
-                      <a:ext cx="5400040" cy="2562860"/>
+                      <a:ext cx="5400040" cy="2655570"/>
                     </a:xfrm>
                     <a:prstGeom prst="rect">
                       <a:avLst/>
@@ -647,6 +1148,7 @@
         </w:drawing>
       </w:r>
     </w:p>
+    <w:p/>
     <w:p>
       <w:r>
         <w:t>PÁGINA PRINCIPAL-MÓVIL</w:t>
@@ -656,10 +1158,10 @@
       <w:r>
         <w:lastRenderedPageBreak/>
         <w:drawing>
-          <wp:inline distT="0" distB="0" distL="0" distR="0" wp14:anchorId="2411F72C" wp14:editId="49AFF458">
-            <wp:extent cx="5400040" cy="7429500"/>
-            <wp:effectExtent l="0" t="0" r="0" b="0"/>
-            <wp:docPr id="1520060767" name="Imagen 1"/>
+          <wp:inline distT="0" distB="0" distL="0" distR="0" wp14:anchorId="602C2987" wp14:editId="6192CC89">
+            <wp:extent cx="5400040" cy="8341995"/>
+            <wp:effectExtent l="0" t="0" r="0" b="1905"/>
+            <wp:docPr id="249269335" name="Imagen 1"/>
             <wp:cNvGraphicFramePr>
               <a:graphicFrameLocks xmlns:a="http://schemas.openxmlformats.org/drawingml/2006/main" noChangeAspect="1"/>
             </wp:cNvGraphicFramePr>
@@ -667,7 +1169,7 @@
               <a:graphicData uri="http://schemas.openxmlformats.org/drawingml/2006/picture">
                 <pic:pic xmlns:pic="http://schemas.openxmlformats.org/drawingml/2006/picture">
                   <pic:nvPicPr>
-                    <pic:cNvPr id="1520060767" name=""/>
+                    <pic:cNvPr id="249269335" name=""/>
                     <pic:cNvPicPr/>
                   </pic:nvPicPr>
                   <pic:blipFill>
@@ -679,7 +1181,7 @@
                   <pic:spPr>
                     <a:xfrm>
                       <a:off x="0" y="0"/>
-                      <a:ext cx="5400040" cy="7429500"/>
+                      <a:ext cx="5400040" cy="8341995"/>
                     </a:xfrm>
                     <a:prstGeom prst="rect">
                       <a:avLst/>
@@ -700,17 +1202,16 @@
     <w:p>
       <w:r>
         <w:lastRenderedPageBreak/>
-        <w:t>ACTUAL-MÓVIL</w:t>
-      </w:r>
-    </w:p>
-    <w:p>
-      <w:r>
-        <w:lastRenderedPageBreak/>
+        <w:t>Ajustes</w:t>
+      </w:r>
+    </w:p>
+    <w:p>
+      <w:r>
         <w:drawing>
-          <wp:inline distT="0" distB="0" distL="0" distR="0" wp14:anchorId="710D2597" wp14:editId="2067FF8E">
-            <wp:extent cx="4180840" cy="8892540"/>
-            <wp:effectExtent l="0" t="0" r="0" b="3810"/>
-            <wp:docPr id="940502592" name="Imagen 1"/>
+          <wp:inline distT="0" distB="0" distL="0" distR="0" wp14:anchorId="015CFFB7" wp14:editId="71389D09">
+            <wp:extent cx="5400040" cy="7746365"/>
+            <wp:effectExtent l="0" t="0" r="0" b="6985"/>
+            <wp:docPr id="336612417" name="Imagen 1"/>
             <wp:cNvGraphicFramePr>
               <a:graphicFrameLocks xmlns:a="http://schemas.openxmlformats.org/drawingml/2006/main" noChangeAspect="1"/>
             </wp:cNvGraphicFramePr>
@@ -718,7 +1219,7 @@
               <a:graphicData uri="http://schemas.openxmlformats.org/drawingml/2006/picture">
                 <pic:pic xmlns:pic="http://schemas.openxmlformats.org/drawingml/2006/picture">
                   <pic:nvPicPr>
-                    <pic:cNvPr id="940502592" name=""/>
+                    <pic:cNvPr id="336612417" name=""/>
                     <pic:cNvPicPr/>
                   </pic:nvPicPr>
                   <pic:blipFill>
@@ -730,7 +1231,7 @@
                   <pic:spPr>
                     <a:xfrm>
                       <a:off x="0" y="0"/>
-                      <a:ext cx="4180840" cy="8892540"/>
+                      <a:ext cx="5400040" cy="7746365"/>
                     </a:xfrm>
                     <a:prstGeom prst="rect">
                       <a:avLst/>
@@ -744,92 +1245,7 @@
       </w:r>
     </w:p>
     <w:p/>
-    <w:p>
-      <w:r>
-        <w:t>PRONOSTICO-MOVIL</w:t>
-      </w:r>
-    </w:p>
     <w:p/>
-    <w:p>
-      <w:r>
-        <w:lastRenderedPageBreak/>
-        <w:drawing>
-          <wp:inline distT="0" distB="0" distL="0" distR="0" wp14:anchorId="5504C5F6" wp14:editId="332B4330">
-            <wp:extent cx="4179570" cy="8892540"/>
-            <wp:effectExtent l="0" t="0" r="0" b="3810"/>
-            <wp:docPr id="1555524755" name="Imagen 1"/>
-            <wp:cNvGraphicFramePr>
-              <a:graphicFrameLocks xmlns:a="http://schemas.openxmlformats.org/drawingml/2006/main" noChangeAspect="1"/>
-            </wp:cNvGraphicFramePr>
-            <a:graphic xmlns:a="http://schemas.openxmlformats.org/drawingml/2006/main">
-              <a:graphicData uri="http://schemas.openxmlformats.org/drawingml/2006/picture">
-                <pic:pic xmlns:pic="http://schemas.openxmlformats.org/drawingml/2006/picture">
-                  <pic:nvPicPr>
-                    <pic:cNvPr id="1555524755" name=""/>
-                    <pic:cNvPicPr/>
-                  </pic:nvPicPr>
-                  <pic:blipFill>
-                    <a:blip r:embed="rId9"/>
-                    <a:stretch>
-                      <a:fillRect/>
-                    </a:stretch>
-                  </pic:blipFill>
-                  <pic:spPr>
-                    <a:xfrm>
-                      <a:off x="0" y="0"/>
-                      <a:ext cx="4179570" cy="8892540"/>
-                    </a:xfrm>
-                    <a:prstGeom prst="rect">
-                      <a:avLst/>
-                    </a:prstGeom>
-                  </pic:spPr>
-                </pic:pic>
-              </a:graphicData>
-            </a:graphic>
-          </wp:inline>
-        </w:drawing>
-      </w:r>
-    </w:p>
-    <w:p>
-      <w:r>
-        <w:lastRenderedPageBreak/>
-        <w:drawing>
-          <wp:inline distT="0" distB="0" distL="0" distR="0" wp14:anchorId="336B71D1" wp14:editId="3BFA1D7E">
-            <wp:extent cx="4004945" cy="8892540"/>
-            <wp:effectExtent l="0" t="0" r="0" b="3810"/>
-            <wp:docPr id="273820578" name="Imagen 1"/>
-            <wp:cNvGraphicFramePr>
-              <a:graphicFrameLocks xmlns:a="http://schemas.openxmlformats.org/drawingml/2006/main" noChangeAspect="1"/>
-            </wp:cNvGraphicFramePr>
-            <a:graphic xmlns:a="http://schemas.openxmlformats.org/drawingml/2006/main">
-              <a:graphicData uri="http://schemas.openxmlformats.org/drawingml/2006/picture">
-                <pic:pic xmlns:pic="http://schemas.openxmlformats.org/drawingml/2006/picture">
-                  <pic:nvPicPr>
-                    <pic:cNvPr id="273820578" name=""/>
-                    <pic:cNvPicPr/>
-                  </pic:nvPicPr>
-                  <pic:blipFill>
-                    <a:blip r:embed="rId10"/>
-                    <a:stretch>
-                      <a:fillRect/>
-                    </a:stretch>
-                  </pic:blipFill>
-                  <pic:spPr>
-                    <a:xfrm>
-                      <a:off x="0" y="0"/>
-                      <a:ext cx="4004945" cy="8892540"/>
-                    </a:xfrm>
-                    <a:prstGeom prst="rect">
-                      <a:avLst/>
-                    </a:prstGeom>
-                  </pic:spPr>
-                </pic:pic>
-              </a:graphicData>
-            </a:graphic>
-          </wp:inline>
-        </w:drawing>
-      </w:r>
-    </w:p>
     <w:sectPr>
       <w:pgSz w:w="11906" w:h="16838"/>
       <w:pgMar w:top="1417" w:right="1701" w:bottom="1417" w:left="1701" w:header="708" w:footer="708" w:gutter="0"/>

</xml_diff>